<commit_message>
Tarea 1 de FRD entregada
</commit_message>
<xml_diff>
--- a/Prácticas/2º Curso/1º Cuatrimestre/FRD/Tarea 1/Tarea 1.docx
+++ b/Prácticas/2º Curso/1º Cuatrimestre/FRD/Tarea 1/Tarea 1.docx
@@ -67,22 +67,6 @@
       </w:r>
     </w:p>
     <w:p>
-      <w:r>
-        <w:t>Cada paquete ha seguido la siguiente ruta:</w:t>
-      </w:r>
-    </w:p>
-    <w:p>
-      <w:r>
-        <w:t xml:space="preserve">Londres </w:t>
-      </w:r>
-      <w:r>
-        <w:sym w:font="Symbol" w:char="F0AE"/>
-      </w:r>
-      <w:r>
-        <w:t xml:space="preserve"> Madrid</w:t>
-      </w:r>
-    </w:p>
-    <w:p>
       <w:pPr>
         <w:pStyle w:val="Prrafodelista"/>
         <w:numPr>
@@ -107,7 +91,213 @@
         <w:t>147.83.2.135</w:t>
       </w:r>
     </w:p>
+    <w:p>
+      <w:pPr>
+        <w:pStyle w:val="Prrafodelista"/>
+        <w:numPr>
+          <w:ilvl w:val="0"/>
+          <w:numId w:val="2"/>
+        </w:numPr>
+      </w:pPr>
+      <w:hyperlink r:id="rId8" w:history="1">
+        <w:r>
+          <w:rPr>
+            <w:rStyle w:val="Hipervnculo"/>
+          </w:rPr>
+          <w:t>www.ucla.es</w:t>
+        </w:r>
+      </w:hyperlink>
+    </w:p>
+    <w:p>
+      <w:r>
+        <w:t>IP: 108.157.109.24</w:t>
+      </w:r>
+    </w:p>
+    <w:p>
+      <w:pPr>
+        <w:pStyle w:val="Prrafodelista"/>
+        <w:numPr>
+          <w:ilvl w:val="0"/>
+          <w:numId w:val="2"/>
+        </w:numPr>
+      </w:pPr>
+      <w:hyperlink r:id="rId9" w:history="1">
+        <w:r>
+          <w:rPr>
+            <w:rStyle w:val="Hipervnculo"/>
+          </w:rPr>
+          <w:t>www.unsw.edu.au</w:t>
+        </w:r>
+      </w:hyperlink>
+    </w:p>
+    <w:p>
+      <w:r>
+        <w:t>IP: 54.192.95.82</w:t>
+      </w:r>
+    </w:p>
     <w:p/>
+    <w:p>
+      <w:pPr>
+        <w:pStyle w:val="Prrafodelista"/>
+        <w:numPr>
+          <w:ilvl w:val="0"/>
+          <w:numId w:val="2"/>
+        </w:numPr>
+      </w:pPr>
+      <w:r>
+        <w:t>A la vista de los resultados anteriores, ¿crees que la información de geolocalización de las IPs es siempre fiable?</w:t>
+      </w:r>
+    </w:p>
+    <w:p>
+      <w:r>
+        <w:t xml:space="preserve">Aunque las IP de inicio del recorrido en todas las webs nos hacen creer que salen de Londre, esto no es cierto porque una IP no está ligada a una ubicación geográfica. La forma más clara o evidente de verlo fue en </w:t>
+      </w:r>
+      <w:r>
+        <w:rPr>
+          <w:i/>
+          <w:iCs/>
+        </w:rPr>
+        <w:t>traceroute-mapper</w:t>
+      </w:r>
+      <w:r>
+        <w:t xml:space="preserve"> que daba a entender que los paquetes recorrían diferentes puntos de Europa pero nunca empezaban o finalizaban el recorrido en donde supuestamente estaba la web.</w:t>
+      </w:r>
+    </w:p>
+    <w:p>
+      <w:r>
+        <w:t>Por lo tanto, basándome en los resultados, creo que la información geográfica de las IPs no siempre es fiable.</w:t>
+      </w:r>
+    </w:p>
+    <w:p>
+      <w:pPr>
+        <w:pStyle w:val="Prrafodelista"/>
+        <w:numPr>
+          <w:ilvl w:val="0"/>
+          <w:numId w:val="2"/>
+        </w:numPr>
+      </w:pPr>
+      <w:r>
+        <w:t xml:space="preserve">Volviendo a la salida textual de </w:t>
+      </w:r>
+      <w:r>
+        <w:rPr>
+          <w:i/>
+          <w:iCs/>
+        </w:rPr>
+        <w:t>traceroute</w:t>
+      </w:r>
+      <w:r>
+        <w:t>, ¿los paquetes siguen siempre el mismo camino, independientemente de cuál sea el lugar desde el que hagamos la prueba?</w:t>
+      </w:r>
+    </w:p>
+    <w:p>
+      <w:r>
+        <w:t>Los paquetes inician la misma ruta siempre pero después de llegar a una IP concreta (10.208.0.50) sus caminos se separan y siguen un recorrido distinto.</w:t>
+      </w:r>
+    </w:p>
+    <w:p>
+      <w:pPr>
+        <w:pStyle w:val="Prrafodelista"/>
+        <w:numPr>
+          <w:ilvl w:val="0"/>
+          <w:numId w:val="2"/>
+        </w:numPr>
+      </w:pPr>
+      <w:r>
+        <w:t>¿Por cuantos nodos intermedios han pasado los paquetes? ¿Qué retardo han sufrido?</w:t>
+      </w:r>
+    </w:p>
+    <w:p>
+      <w:r>
+        <w:lastRenderedPageBreak/>
+        <w:t>Los paquetes pasan a través de un 20-30 nodos antes de llegar a su destino, aunque el retardo que tienen es muy poco significativo ya que hablaríamos de una media de 15 ms entre nodo y nodo.</w:t>
+      </w:r>
+    </w:p>
+    <w:p>
+      <w:r>
+        <w:t>¿Es posible ver cuáles son todos los nodos por los que han pasado?</w:t>
+      </w:r>
+    </w:p>
+    <w:p>
+      <w:r>
+        <w:t xml:space="preserve">Algunos nodos no son visibles </w:t>
+      </w:r>
+      <w:r>
+        <w:t>ya que pueden estar bloqueados o que las respuestas se hayan filtrado, por eso cuando se da esta situación aparecen como “</w:t>
+      </w:r>
+      <w:r>
+        <w:rPr>
+          <w:b/>
+          <w:bCs/>
+        </w:rPr>
+        <w:t>***</w:t>
+      </w:r>
+      <w:r>
+        <w:t>”.</w:t>
+      </w:r>
+    </w:p>
+    <w:p>
+      <w:pPr>
+        <w:pStyle w:val="Prrafodelista"/>
+        <w:numPr>
+          <w:ilvl w:val="0"/>
+          <w:numId w:val="2"/>
+        </w:numPr>
+      </w:pPr>
+      <w:r>
+        <w:t xml:space="preserve">La idea intuitiva que tiene de cómo es posible averiguar la ruta seguida. Es decir, ¿cómo crees que puede funcionar internamente el comando </w:t>
+      </w:r>
+      <w:r>
+        <w:rPr>
+          <w:i/>
+          <w:iCs/>
+        </w:rPr>
+        <w:t>traceroute</w:t>
+      </w:r>
+      <w:r>
+        <w:t xml:space="preserve">? No necesitamos una idea técnicamente </w:t>
+      </w:r>
+      <w:r>
+        <w:t>sino una idea datible bien expresada.</w:t>
+      </w:r>
+    </w:p>
+    <w:p>
+      <w:r>
+        <w:t xml:space="preserve">De manera intuitiva, el comando </w:t>
+      </w:r>
+      <w:r>
+        <w:rPr>
+          <w:i/>
+          <w:iCs/>
+        </w:rPr>
+        <w:t>traceroute</w:t>
+      </w:r>
+      <w:r>
+        <w:t xml:space="preserve"> funciona jugando con un concepto llamado </w:t>
+      </w:r>
+      <w:r>
+        <w:rPr>
+          <w:b/>
+          <w:bCs/>
+        </w:rPr>
+        <w:t>TTL (Time To Live).</w:t>
+      </w:r>
+      <w:r>
+        <w:t xml:space="preserve"> Imagin</w:t>
+      </w:r>
+      <w:r>
+        <w:t>emos</w:t>
+      </w:r>
+      <w:r>
+        <w:t xml:space="preserve"> que cuando </w:t>
+      </w:r>
+      <w:r>
+        <w:t>se envía</w:t>
+      </w:r>
+      <w:r>
+        <w:t xml:space="preserve"> un paquete de datos a través de la red, este tiene un número que representa cuántos "saltos" puede hacer antes de morir (como una cuenta regresiva).</w:t>
+      </w:r>
+    </w:p>
     <w:sectPr>
       <w:pgSz w:w="11906" w:h="16838"/>
       <w:pgMar w:top="1417" w:right="1701" w:bottom="1417" w:left="1701" w:header="708" w:footer="708" w:gutter="0"/>

</xml_diff>

<commit_message>
Tarea 2 de FRD Ediciones del PDF de Práctica 1 de ADA Práctica 5 de Optimización
</commit_message>
<xml_diff>
--- a/Prácticas/2º Curso/1º Cuatrimestre/FRD/Tarea 1/Tarea 1.docx
+++ b/Prácticas/2º Curso/1º Cuatrimestre/FRD/Tarea 1/Tarea 1.docx
@@ -145,13 +145,39 @@
         </w:numPr>
       </w:pPr>
       <w:r>
-        <w:t>A la vista de los resultados anteriores, ¿crees que la información de geolocalización de las IPs es siempre fiable?</w:t>
-      </w:r>
-    </w:p>
-    <w:p>
-      <w:r>
-        <w:t xml:space="preserve">Aunque las IP de inicio del recorrido en todas las webs nos hacen creer que salen de Londre, esto no es cierto porque una IP no está ligada a una ubicación geográfica. La forma más clara o evidente de verlo fue en </w:t>
-      </w:r>
+        <w:t xml:space="preserve">A la vista de los resultados anteriores, ¿crees que la información de geolocalización de las </w:t>
+      </w:r>
+      <w:proofErr w:type="spellStart"/>
+      <w:r>
+        <w:t>IPs</w:t>
+      </w:r>
+      <w:proofErr w:type="spellEnd"/>
+      <w:r>
+        <w:t xml:space="preserve"> es siempre fiable?</w:t>
+      </w:r>
+    </w:p>
+    <w:p>
+      <w:r>
+        <w:t xml:space="preserve">Aunque las </w:t>
+      </w:r>
+      <w:proofErr w:type="spellStart"/>
+      <w:r>
+        <w:t>IP</w:t>
+      </w:r>
+      <w:r>
+        <w:t>s</w:t>
+      </w:r>
+      <w:proofErr w:type="spellEnd"/>
+      <w:r>
+        <w:t xml:space="preserve"> de inicio del recorrido en todas las webs nos hacen creer que salen de Londre</w:t>
+      </w:r>
+      <w:r>
+        <w:t>s</w:t>
+      </w:r>
+      <w:r>
+        <w:t xml:space="preserve">, esto no es cierto porque una IP no está ligada a una ubicación geográfica. La forma más clara o evidente de verlo fue en </w:t>
+      </w:r>
+      <w:proofErr w:type="spellStart"/>
       <w:r>
         <w:rPr>
           <w:i/>
@@ -159,13 +185,22 @@
         </w:rPr>
         <w:t>traceroute-mapper</w:t>
       </w:r>
+      <w:proofErr w:type="spellEnd"/>
       <w:r>
         <w:t xml:space="preserve"> que daba a entender que los paquetes recorrían diferentes puntos de Europa pero nunca empezaban o finalizaban el recorrido en donde supuestamente estaba la web.</w:t>
       </w:r>
     </w:p>
     <w:p>
       <w:r>
-        <w:t>Por lo tanto, basándome en los resultados, creo que la información geográfica de las IPs no siempre es fiable.</w:t>
+        <w:t xml:space="preserve">Por lo tanto, basándome en los resultados, creo que la información geográfica de las </w:t>
+      </w:r>
+      <w:proofErr w:type="spellStart"/>
+      <w:r>
+        <w:t>IPs</w:t>
+      </w:r>
+      <w:proofErr w:type="spellEnd"/>
+      <w:r>
+        <w:t xml:space="preserve"> no siempre es fiable.</w:t>
       </w:r>
     </w:p>
     <w:p>
@@ -179,6 +214,7 @@
       <w:r>
         <w:t xml:space="preserve">Volviendo a la salida textual de </w:t>
       </w:r>
+      <w:proofErr w:type="spellStart"/>
       <w:r>
         <w:rPr>
           <w:i/>
@@ -186,6 +222,7 @@
         </w:rPr>
         <w:t>traceroute</w:t>
       </w:r>
+      <w:proofErr w:type="spellEnd"/>
       <w:r>
         <w:t>, ¿los paquetes siguen siempre el mismo camino, independientemente de cuál sea el lugar desde el que hagamos la prueba?</w:t>
       </w:r>
@@ -214,6 +251,13 @@
       </w:r>
     </w:p>
     <w:p>
+      <w:pPr>
+        <w:pStyle w:val="Prrafodelista"/>
+        <w:numPr>
+          <w:ilvl w:val="0"/>
+          <w:numId w:val="2"/>
+        </w:numPr>
+      </w:pPr>
       <w:r>
         <w:t>¿Es posible ver cuáles son todos los nodos por los que han pasado?</w:t>
       </w:r>
@@ -247,6 +291,7 @@
       <w:r>
         <w:t xml:space="preserve">La idea intuitiva que tiene de cómo es posible averiguar la ruta seguida. Es decir, ¿cómo crees que puede funcionar internamente el comando </w:t>
       </w:r>
+      <w:proofErr w:type="spellStart"/>
       <w:r>
         <w:rPr>
           <w:i/>
@@ -254,17 +299,27 @@
         </w:rPr>
         <w:t>traceroute</w:t>
       </w:r>
+      <w:proofErr w:type="spellEnd"/>
       <w:r>
         <w:t xml:space="preserve">? No necesitamos una idea técnicamente </w:t>
       </w:r>
       <w:r>
-        <w:t>sino una idea datible bien expresada.</w:t>
+        <w:t xml:space="preserve">sino una idea </w:t>
+      </w:r>
+      <w:proofErr w:type="spellStart"/>
+      <w:r>
+        <w:t>datible</w:t>
+      </w:r>
+      <w:proofErr w:type="spellEnd"/>
+      <w:r>
+        <w:t xml:space="preserve"> bien expresada.</w:t>
       </w:r>
     </w:p>
     <w:p>
       <w:r>
         <w:t xml:space="preserve">De manera intuitiva, el comando </w:t>
       </w:r>
+      <w:proofErr w:type="spellStart"/>
       <w:r>
         <w:rPr>
           <w:i/>
@@ -272,6 +327,7 @@
         </w:rPr>
         <w:t>traceroute</w:t>
       </w:r>
+      <w:proofErr w:type="spellEnd"/>
       <w:r>
         <w:t xml:space="preserve"> funciona jugando con un concepto llamado </w:t>
       </w:r>
@@ -280,7 +336,23 @@
           <w:b/>
           <w:bCs/>
         </w:rPr>
-        <w:t>TTL (Time To Live).</w:t>
+        <w:t xml:space="preserve">TTL (Time </w:t>
+      </w:r>
+      <w:proofErr w:type="spellStart"/>
+      <w:r>
+        <w:rPr>
+          <w:b/>
+          <w:bCs/>
+        </w:rPr>
+        <w:t>To</w:t>
+      </w:r>
+      <w:proofErr w:type="spellEnd"/>
+      <w:r>
+        <w:rPr>
+          <w:b/>
+          <w:bCs/>
+        </w:rPr>
+        <w:t xml:space="preserve"> Live).</w:t>
       </w:r>
       <w:r>
         <w:t xml:space="preserve"> Imagin</w:t>

</xml_diff>